<commit_message>
Code for assignment 3.1
</commit_message>
<xml_diff>
--- a/Assignment_3_FAQ.docx
+++ b/Assignment_3_FAQ.docx
@@ -9,6 +9,78 @@
       <w:r>
         <w:t xml:space="preserve"> 1</w:t>
       </w:r>
+    </w:p>
+    <w:p>
+      <w:pPr>
+        <w:pStyle w:val="ListParagraph"/>
+        <w:numPr>
+          <w:ilvl w:val="0"/>
+          <w:numId w:val="6"/>
+        </w:numPr>
+      </w:pPr>
+      <w:r>
+        <w:t>“What should the solved maze look like when I’m done?”</w:t>
+      </w:r>
+    </w:p>
+    <w:p>
+      <w:pPr>
+        <w:pStyle w:val="ListParagraph"/>
+        <w:numPr>
+          <w:ilvl w:val="1"/>
+          <w:numId w:val="6"/>
+        </w:numPr>
+      </w:pPr>
+      <w:r>
+        <w:t>Something like this:</w:t>
+      </w:r>
+      <w:r>
+        <w:br/>
+      </w:r>
+      <w:r>
+        <w:rPr>
+          <w:noProof/>
+        </w:rPr>
+        <w:t xml:space="preserve"> </w:t>
+      </w:r>
+      <w:r>
+        <w:drawing>
+          <wp:inline distT="0" distB="0" distL="0" distR="0" wp14:anchorId="6F47505B" wp14:editId="3F6D46C1">
+            <wp:extent cx="1463040" cy="1419778"/>
+            <wp:effectExtent l="0" t="0" r="3810" b="9525"/>
+            <wp:docPr id="1" name="Picture 1"/>
+            <wp:cNvGraphicFramePr>
+              <a:graphicFrameLocks xmlns:a="http://schemas.openxmlformats.org/drawingml/2006/main" noChangeAspect="1"/>
+            </wp:cNvGraphicFramePr>
+            <a:graphic xmlns:a="http://schemas.openxmlformats.org/drawingml/2006/main">
+              <a:graphicData uri="http://schemas.openxmlformats.org/drawingml/2006/picture">
+                <pic:pic xmlns:pic="http://schemas.openxmlformats.org/drawingml/2006/picture">
+                  <pic:nvPicPr>
+                    <pic:cNvPr id="1" name=""/>
+                    <pic:cNvPicPr/>
+                  </pic:nvPicPr>
+                  <pic:blipFill>
+                    <a:blip r:embed="rId5"/>
+                    <a:stretch>
+                      <a:fillRect/>
+                    </a:stretch>
+                  </pic:blipFill>
+                  <pic:spPr>
+                    <a:xfrm>
+                      <a:off x="0" y="0"/>
+                      <a:ext cx="1481112" cy="1437316"/>
+                    </a:xfrm>
+                    <a:prstGeom prst="rect">
+                      <a:avLst/>
+                    </a:prstGeom>
+                  </pic:spPr>
+                </pic:pic>
+              </a:graphicData>
+            </a:graphic>
+          </wp:inline>
+        </w:drawing>
+      </w:r>
+      <w:bookmarkStart w:id="0" w:name="_GoBack"/>
+      <w:bookmarkEnd w:id="0"/>
     </w:p>
     <w:p>
       <w:r>
@@ -40,10 +112,7 @@
       </w:r>
     </w:p>
     <w:p/>
-    <w:p>
-      <w:bookmarkStart w:id="0" w:name="_GoBack"/>
-      <w:bookmarkEnd w:id="0"/>
-    </w:p>
+    <w:p/>
     <w:sectPr>
       <w:pgSz w:w="12240" w:h="15840"/>
       <w:pgMar w:top="1440" w:right="1440" w:bottom="1440" w:left="1440" w:header="720" w:footer="720" w:gutter="0"/>
@@ -396,6 +465,119 @@
     </w:lvl>
   </w:abstractNum>
   <w:abstractNum w:abstractNumId="3" w15:restartNumberingAfterBreak="0">
+    <w:nsid w:val="417D184F"/>
+    <w:multiLevelType w:val="hybridMultilevel"/>
+    <w:tmpl w:val="8B3E5962"/>
+    <w:lvl w:ilvl="0" w:tplc="04090001">
+      <w:start w:val="1"/>
+      <w:numFmt w:val="bullet"/>
+      <w:lvlText w:val=""/>
+      <w:lvlJc w:val="left"/>
+      <w:pPr>
+        <w:ind w:left="720" w:hanging="360"/>
+      </w:pPr>
+      <w:rPr>
+        <w:rFonts w:ascii="Symbol" w:hAnsi="Symbol" w:hint="default"/>
+      </w:rPr>
+    </w:lvl>
+    <w:lvl w:ilvl="1" w:tplc="04090003">
+      <w:start w:val="1"/>
+      <w:numFmt w:val="bullet"/>
+      <w:lvlText w:val="o"/>
+      <w:lvlJc w:val="left"/>
+      <w:pPr>
+        <w:ind w:left="1440" w:hanging="360"/>
+      </w:pPr>
+      <w:rPr>
+        <w:rFonts w:ascii="Courier New" w:hAnsi="Courier New" w:cs="Courier New" w:hint="default"/>
+      </w:rPr>
+    </w:lvl>
+    <w:lvl w:ilvl="2" w:tplc="04090005" w:tentative="1">
+      <w:start w:val="1"/>
+      <w:numFmt w:val="bullet"/>
+      <w:lvlText w:val=""/>
+      <w:lvlJc w:val="left"/>
+      <w:pPr>
+        <w:ind w:left="2160" w:hanging="360"/>
+      </w:pPr>
+      <w:rPr>
+        <w:rFonts w:ascii="Wingdings" w:hAnsi="Wingdings" w:hint="default"/>
+      </w:rPr>
+    </w:lvl>
+    <w:lvl w:ilvl="3" w:tplc="04090001" w:tentative="1">
+      <w:start w:val="1"/>
+      <w:numFmt w:val="bullet"/>
+      <w:lvlText w:val=""/>
+      <w:lvlJc w:val="left"/>
+      <w:pPr>
+        <w:ind w:left="2880" w:hanging="360"/>
+      </w:pPr>
+      <w:rPr>
+        <w:rFonts w:ascii="Symbol" w:hAnsi="Symbol" w:hint="default"/>
+      </w:rPr>
+    </w:lvl>
+    <w:lvl w:ilvl="4" w:tplc="04090003" w:tentative="1">
+      <w:start w:val="1"/>
+      <w:numFmt w:val="bullet"/>
+      <w:lvlText w:val="o"/>
+      <w:lvlJc w:val="left"/>
+      <w:pPr>
+        <w:ind w:left="3600" w:hanging="360"/>
+      </w:pPr>
+      <w:rPr>
+        <w:rFonts w:ascii="Courier New" w:hAnsi="Courier New" w:cs="Courier New" w:hint="default"/>
+      </w:rPr>
+    </w:lvl>
+    <w:lvl w:ilvl="5" w:tplc="04090005" w:tentative="1">
+      <w:start w:val="1"/>
+      <w:numFmt w:val="bullet"/>
+      <w:lvlText w:val=""/>
+      <w:lvlJc w:val="left"/>
+      <w:pPr>
+        <w:ind w:left="4320" w:hanging="360"/>
+      </w:pPr>
+      <w:rPr>
+        <w:rFonts w:ascii="Wingdings" w:hAnsi="Wingdings" w:hint="default"/>
+      </w:rPr>
+    </w:lvl>
+    <w:lvl w:ilvl="6" w:tplc="04090001" w:tentative="1">
+      <w:start w:val="1"/>
+      <w:numFmt w:val="bullet"/>
+      <w:lvlText w:val=""/>
+      <w:lvlJc w:val="left"/>
+      <w:pPr>
+        <w:ind w:left="5040" w:hanging="360"/>
+      </w:pPr>
+      <w:rPr>
+        <w:rFonts w:ascii="Symbol" w:hAnsi="Symbol" w:hint="default"/>
+      </w:rPr>
+    </w:lvl>
+    <w:lvl w:ilvl="7" w:tplc="04090003" w:tentative="1">
+      <w:start w:val="1"/>
+      <w:numFmt w:val="bullet"/>
+      <w:lvlText w:val="o"/>
+      <w:lvlJc w:val="left"/>
+      <w:pPr>
+        <w:ind w:left="5760" w:hanging="360"/>
+      </w:pPr>
+      <w:rPr>
+        <w:rFonts w:ascii="Courier New" w:hAnsi="Courier New" w:cs="Courier New" w:hint="default"/>
+      </w:rPr>
+    </w:lvl>
+    <w:lvl w:ilvl="8" w:tplc="04090005" w:tentative="1">
+      <w:start w:val="1"/>
+      <w:numFmt w:val="bullet"/>
+      <w:lvlText w:val=""/>
+      <w:lvlJc w:val="left"/>
+      <w:pPr>
+        <w:ind w:left="6480" w:hanging="360"/>
+      </w:pPr>
+      <w:rPr>
+        <w:rFonts w:ascii="Wingdings" w:hAnsi="Wingdings" w:hint="default"/>
+      </w:rPr>
+    </w:lvl>
+  </w:abstractNum>
+  <w:abstractNum w:abstractNumId="4" w15:restartNumberingAfterBreak="0">
     <w:nsid w:val="7BC62652"/>
     <w:multiLevelType w:val="hybridMultilevel"/>
     <w:tmpl w:val="00ECC7E4"/>
@@ -508,7 +690,7 @@
       </w:rPr>
     </w:lvl>
   </w:abstractNum>
-  <w:abstractNum w:abstractNumId="4" w15:restartNumberingAfterBreak="0">
+  <w:abstractNum w:abstractNumId="5" w15:restartNumberingAfterBreak="0">
     <w:nsid w:val="7D5B6378"/>
     <w:multiLevelType w:val="hybridMultilevel"/>
     <w:tmpl w:val="89C007B0"/>
@@ -625,16 +807,19 @@
     <w:abstractNumId w:val="2"/>
   </w:num>
   <w:num w:numId="2">
-    <w:abstractNumId w:val="4"/>
+    <w:abstractNumId w:val="5"/>
   </w:num>
   <w:num w:numId="3">
     <w:abstractNumId w:val="0"/>
   </w:num>
   <w:num w:numId="4">
-    <w:abstractNumId w:val="3"/>
+    <w:abstractNumId w:val="4"/>
   </w:num>
   <w:num w:numId="5">
     <w:abstractNumId w:val="1"/>
+  </w:num>
+  <w:num w:numId="6">
+    <w:abstractNumId w:val="3"/>
   </w:num>
 </w:numbering>
 </file>

</xml_diff>